<commit_message>
[update] fix template date
</commit_message>
<xml_diff>
--- a/public/Form_2_Gallery_Template_Single_Page.docx
+++ b/public/Form_2_Gallery_Template_Single_Page.docx
@@ -108,7 +108,6 @@
               <w:bottom w:val="nil"/>
               <w:right w:val="single" w:sz="18" w:space="0" w:color="auto"/>
             </w:tcBorders>
-            <w:shd w:val="clear" w:color="auto" w:fill="auto"/>
           </w:tcPr>
           <w:p>
             <w:pPr>
@@ -126,7 +125,7 @@
                 <w:sz w:val="28"/>
                 <w:szCs w:val="28"/>
               </w:rPr>
-              <w:t>SÁLINGKUSÓG (UNIVERITY INRAMURAL GAMES) 202</w:t>
+              <w:t>SÁLINGKUSÓG (UNIVERITY IN</w:t>
             </w:r>
             <w:r>
               <w:rPr>
@@ -135,7 +134,25 @@
                 <w:sz w:val="28"/>
                 <w:szCs w:val="28"/>
               </w:rPr>
-              <w:t>4</w:t>
+              <w:t>T</w:t>
+            </w:r>
+            <w:r>
+              <w:rPr>
+                <w:rFonts w:ascii="Arial" w:hAnsi="Arial" w:cs="Arial"/>
+                <w:b/>
+                <w:sz w:val="28"/>
+                <w:szCs w:val="28"/>
+              </w:rPr>
+              <w:t>RAMURAL GAMES) 202</w:t>
+            </w:r>
+            <w:r>
+              <w:rPr>
+                <w:rFonts w:ascii="Arial" w:hAnsi="Arial" w:cs="Arial"/>
+                <w:b/>
+                <w:sz w:val="28"/>
+                <w:szCs w:val="28"/>
+              </w:rPr>
+              <w:t>5</w:t>
             </w:r>
             <w:r>
               <w:rPr>
@@ -159,7 +176,6 @@
               <w:bottom w:val="single" w:sz="18" w:space="0" w:color="auto"/>
               <w:right w:val="single" w:sz="18" w:space="0" w:color="auto"/>
             </w:tcBorders>
-            <w:shd w:val="clear" w:color="auto" w:fill="auto"/>
           </w:tcPr>
           <w:p>
             <w:pPr>
@@ -510,19 +526,54 @@
               <w:bottom w:val="single" w:sz="18" w:space="0" w:color="auto"/>
               <w:right w:val="single" w:sz="18" w:space="0" w:color="auto"/>
             </w:tcBorders>
-            <w:shd w:val="clear" w:color="auto" w:fill="auto"/>
-          </w:tcPr>
-          <w:p>
-            <w:pPr>
-              <w:rPr>
-                <w:rFonts w:ascii="Century Gothic" w:hAnsi="Century Gothic"/>
-              </w:rPr>
-            </w:pPr>
-            <w:r>
-              <w:rPr>
-                <w:rFonts w:ascii="Century Gothic" w:hAnsi="Century Gothic"/>
-              </w:rPr>
-              <w:t xml:space="preserve">October 22-25, 2024 </w:t>
+          </w:tcPr>
+          <w:p>
+            <w:pPr>
+              <w:rPr>
+                <w:rFonts w:ascii="Century Gothic" w:hAnsi="Century Gothic"/>
+              </w:rPr>
+            </w:pPr>
+            <w:r>
+              <w:rPr>
+                <w:rFonts w:ascii="Century Gothic" w:hAnsi="Century Gothic"/>
+              </w:rPr>
+              <w:t>October 2</w:t>
+            </w:r>
+            <w:r>
+              <w:rPr>
+                <w:rFonts w:ascii="Century Gothic" w:hAnsi="Century Gothic"/>
+              </w:rPr>
+              <w:t>7</w:t>
+            </w:r>
+            <w:r>
+              <w:rPr>
+                <w:rFonts w:ascii="Century Gothic" w:hAnsi="Century Gothic"/>
+              </w:rPr>
+              <w:t>-</w:t>
+            </w:r>
+            <w:r>
+              <w:rPr>
+                <w:rFonts w:ascii="Century Gothic" w:hAnsi="Century Gothic"/>
+              </w:rPr>
+              <w:t>30</w:t>
+            </w:r>
+            <w:r>
+              <w:rPr>
+                <w:rFonts w:ascii="Century Gothic" w:hAnsi="Century Gothic"/>
+              </w:rPr>
+              <w:t>, 202</w:t>
+            </w:r>
+            <w:r>
+              <w:rPr>
+                <w:rFonts w:ascii="Century Gothic" w:hAnsi="Century Gothic"/>
+              </w:rPr>
+              <w:t>5</w:t>
+            </w:r>
+            <w:r>
+              <w:rPr>
+                <w:rFonts w:ascii="Century Gothic" w:hAnsi="Century Gothic"/>
+              </w:rPr>
+              <w:t xml:space="preserve"> </w:t>
             </w:r>
             <w:r>
               <w:rPr>
@@ -543,7 +594,6 @@
               <w:bottom w:val="single" w:sz="18" w:space="0" w:color="auto"/>
               <w:right w:val="single" w:sz="18" w:space="0" w:color="auto"/>
             </w:tcBorders>
-            <w:shd w:val="clear" w:color="auto" w:fill="auto"/>
           </w:tcPr>
           <w:p>
             <w:pPr>
@@ -569,7 +619,6 @@
               <w:bottom w:val="nil"/>
               <w:right w:val="nil"/>
             </w:tcBorders>
-            <w:shd w:val="clear" w:color="auto" w:fill="auto"/>
           </w:tcPr>
           <w:p>
             <w:pPr>
@@ -591,7 +640,6 @@
               <w:bottom w:val="nil"/>
               <w:right w:val="nil"/>
             </w:tcBorders>
-            <w:shd w:val="clear" w:color="auto" w:fill="auto"/>
           </w:tcPr>
           <w:p>
             <w:pPr>
@@ -613,7 +661,6 @@
               <w:bottom w:val="nil"/>
               <w:right w:val="nil"/>
             </w:tcBorders>
-            <w:shd w:val="clear" w:color="auto" w:fill="auto"/>
           </w:tcPr>
           <w:p>
             <w:pPr>
@@ -5219,6 +5266,7 @@
   <w:style w:type="character" w:default="1" w:styleId="DefaultParagraphFont">
     <w:name w:val="Default Paragraph Font"/>
     <w:uiPriority w:val="1"/>
+    <w:semiHidden/>
     <w:unhideWhenUsed/>
   </w:style>
   <w:style w:type="table" w:default="1" w:styleId="TableNormal">

</xml_diff>